<commit_message>
Completed Project Sign Off
</commit_message>
<xml_diff>
--- a/SOFTENG - Template - Project Sign-Off.docx
+++ b/SOFTENG - Template - Project Sign-Off.docx
@@ -321,8 +321,10 @@
                 <w:rFonts w:asciiTheme="minorHAnsi" w:hAnsiTheme="minorHAnsi" w:cstheme="minorHAnsi"/>
                 <w:color w:val="000000"/>
               </w:rPr>
-              <w:t>Giovana Boutique</w:t>
-            </w:r>
+              <w:t>Giovana Retail Management System</w:t>
+            </w:r>
+            <w:bookmarkStart w:id="0" w:name="_GoBack"/>
+            <w:bookmarkEnd w:id="0"/>
           </w:p>
         </w:tc>
       </w:tr>
@@ -1174,15 +1176,13 @@
               <w:rPr>
                 <w:rFonts w:asciiTheme="minorHAnsi" w:hAnsiTheme="minorHAnsi" w:cstheme="minorHAnsi"/>
                 <w:color w:val="000000"/>
-                <w:highlight w:val="yellow"/>
-              </w:rPr>
-              <w:t>DD</w:t>
-            </w:r>
-            <w:r>
-              <w:rPr>
-                <w:rFonts w:asciiTheme="minorHAnsi" w:hAnsiTheme="minorHAnsi" w:cstheme="minorHAnsi"/>
-                <w:color w:val="000000"/>
-                <w:highlight w:val="yellow"/>
+              </w:rPr>
+              <w:t>18</w:t>
+            </w:r>
+            <w:r>
+              <w:rPr>
+                <w:rFonts w:asciiTheme="minorHAnsi" w:hAnsiTheme="minorHAnsi" w:cstheme="minorHAnsi"/>
+                <w:color w:val="000000"/>
               </w:rPr>
               <w:t xml:space="preserve"> – </w:t>
             </w:r>
@@ -1190,15 +1190,13 @@
               <w:rPr>
                 <w:rFonts w:asciiTheme="minorHAnsi" w:hAnsiTheme="minorHAnsi" w:cstheme="minorHAnsi"/>
                 <w:color w:val="000000"/>
-                <w:highlight w:val="yellow"/>
-              </w:rPr>
-              <w:t>MMM</w:t>
-            </w:r>
-            <w:r>
-              <w:rPr>
-                <w:rFonts w:asciiTheme="minorHAnsi" w:hAnsiTheme="minorHAnsi" w:cstheme="minorHAnsi"/>
-                <w:color w:val="000000"/>
-                <w:highlight w:val="yellow"/>
+              </w:rPr>
+              <w:t>April</w:t>
+            </w:r>
+            <w:r>
+              <w:rPr>
+                <w:rFonts w:asciiTheme="minorHAnsi" w:hAnsiTheme="minorHAnsi" w:cstheme="minorHAnsi"/>
+                <w:color w:val="000000"/>
               </w:rPr>
               <w:t xml:space="preserve"> - </w:t>
             </w:r>
@@ -1206,9 +1204,8 @@
               <w:rPr>
                 <w:rFonts w:asciiTheme="minorHAnsi" w:hAnsiTheme="minorHAnsi" w:cstheme="minorHAnsi"/>
                 <w:color w:val="000000"/>
-                <w:highlight w:val="yellow"/>
-              </w:rPr>
-              <w:t>YYYY</w:t>
+              </w:rPr>
+              <w:t>2016</w:t>
             </w:r>
           </w:p>
         </w:tc>
@@ -1262,13 +1259,10 @@
         <w:spacing w:after="0"/>
       </w:pPr>
       <w:r>
-        <w:t xml:space="preserve">This agreement is effective from </w:t>
-      </w:r>
-      <w:r>
-        <w:rPr>
-          <w:highlight w:val="yellow"/>
-        </w:rPr>
-        <w:t>&lt;day&gt; of &lt;month&gt; &lt;year&gt;.</w:t>
+        <w:t>This agreement is effective from</w:t>
+      </w:r>
+      <w:r>
+        <w:t xml:space="preserve"> 17 of April 2016</w:t>
       </w:r>
     </w:p>
     <w:p>
@@ -1363,7 +1357,7 @@
         <w:spacing w:after="0"/>
       </w:pPr>
       <w:r>
-        <w:t>&lt;COMPANY NAME&gt;</w:t>
+        <w:t>Giovana Boutique</w:t>
       </w:r>
     </w:p>
     <w:p>
@@ -1371,7 +1365,15 @@
         <w:spacing w:after="0"/>
       </w:pPr>
       <w:r>
-        <w:t>&lt;ADDRESS&gt;</w:t>
+        <w:t xml:space="preserve">895 Acacia Ave, Ayala </w:t>
+      </w:r>
+      <w:proofErr w:type="spellStart"/>
+      <w:r>
+        <w:t>Alabang</w:t>
+      </w:r>
+      <w:proofErr w:type="spellEnd"/>
+      <w:r>
+        <w:t xml:space="preserve"> Village, Muntinlupa City 1780</w:t>
       </w:r>
     </w:p>
     <w:p>
@@ -1382,15 +1384,9 @@
     <w:p>
       <w:pPr>
         <w:spacing w:after="0"/>
-        <w:rPr>
-          <w:i/>
-        </w:rPr>
-      </w:pPr>
-      <w:r>
-        <w:rPr>
-          <w:i/>
-        </w:rPr>
-        <w:t>Service Provider</w:t>
+      </w:pPr>
+      <w:r>
+        <w:t>Hiroki M. Asaba</w:t>
       </w:r>
     </w:p>
     <w:p>
@@ -1398,7 +1394,7 @@
         <w:spacing w:after="0"/>
       </w:pPr>
       <w:r>
-        <w:t>&lt;GROUP NAME&gt;</w:t>
+        <w:t>Team Hiroki</w:t>
       </w:r>
     </w:p>
     <w:p>
@@ -1436,16 +1432,13 @@
         <w:t>Software Warranty</w:t>
       </w:r>
       <w:r>
-        <w:t xml:space="preserve"> period of </w:t>
-      </w:r>
-      <w:r>
-        <w:rPr>
-          <w:highlight w:val="yellow"/>
-        </w:rPr>
-        <w:t>&lt;NUMBER OF MONTHS&gt;</w:t>
-      </w:r>
-      <w:r>
-        <w:t xml:space="preserve"> months will apply from the acceptance date. </w:t>
+        <w:t xml:space="preserve"> period </w:t>
+      </w:r>
+      <w:r>
+        <w:t xml:space="preserve">of 5 </w:t>
+      </w:r>
+      <w:r>
+        <w:t xml:space="preserve">months will apply from the acceptance date. </w:t>
       </w:r>
       <w:r>
         <w:t xml:space="preserve">This period covers the correction of </w:t>
@@ -1454,16 +1447,10 @@
         <w:t xml:space="preserve">implementation defects. </w:t>
       </w:r>
       <w:r>
-        <w:t xml:space="preserve">In the context of desktop applications such as the </w:t>
-      </w:r>
-      <w:r>
-        <w:rPr>
-          <w:highlight w:val="yellow"/>
-        </w:rPr>
-        <w:t>&lt;NAME OF THE SYSTEM&gt;</w:t>
-      </w:r>
-      <w:r>
-        <w:t xml:space="preserve">, </w:t>
+        <w:t>In the context of desktop applications such as the</w:t>
+      </w:r>
+      <w:r>
+        <w:t xml:space="preserve"> Giovana Retail Management System, </w:t>
       </w:r>
       <w:r>
         <w:t xml:space="preserve">defects are defined as ‘anything that causes a functional error or causes the system to behave in a manner not intended.’ The </w:t>
@@ -1543,9 +1530,9 @@
         <w:tblLook w:val="04A0" w:firstRow="1" w:lastRow="0" w:firstColumn="1" w:lastColumn="0" w:noHBand="0" w:noVBand="1"/>
       </w:tblPr>
       <w:tblGrid>
-        <w:gridCol w:w="4608"/>
-        <w:gridCol w:w="360"/>
-        <w:gridCol w:w="4608"/>
+        <w:gridCol w:w="4502"/>
+        <w:gridCol w:w="356"/>
+        <w:gridCol w:w="4502"/>
       </w:tblGrid>
       <w:tr>
         <w:tc>
@@ -1602,8 +1589,6 @@
             <w:r>
               <w:t>by Giovana Boutique</w:t>
             </w:r>
-            <w:bookmarkStart w:id="0" w:name="_GoBack"/>
-            <w:bookmarkEnd w:id="0"/>
           </w:p>
           <w:p>
             <w:pPr>
@@ -1734,7 +1719,7 @@
               <w:jc w:val="both"/>
             </w:pPr>
             <w:r>
-              <w:t>&lt;POSITION OF CLIENT&gt;</w:t>
+              <w:t>Founder</w:t>
             </w:r>
           </w:p>
         </w:tc>
@@ -2968,7 +2953,7 @@
 </file>
 
 <file path=customXml/itemProps1.xml><?xml version="1.0" encoding="utf-8"?>
-<ds:datastoreItem xmlns:ds="http://schemas.openxmlformats.org/officeDocument/2006/customXml" ds:itemID="{493EFC1F-90F1-4DAE-BC19-C1BC7FF12B92}">
+<ds:datastoreItem xmlns:ds="http://schemas.openxmlformats.org/officeDocument/2006/customXml" ds:itemID="{1245CCB3-BF04-44FB-A278-4EDFD87018BD}">
   <ds:schemaRefs>
     <ds:schemaRef ds:uri="http://schemas.openxmlformats.org/officeDocument/2006/bibliography"/>
   </ds:schemaRefs>

</xml_diff>